<commit_message>
update note about undo-redo capability
</commit_message>
<xml_diff>
--- a/doc/GIS_Feature_Description.docx
+++ b/doc/GIS_Feature_Description.docx
@@ -539,8 +539,6 @@
           </wp:inline>
         </w:drawing>
       </w:r>
-      <w:bookmarkStart w:id="0" w:name="_GoBack"/>
-      <w:bookmarkEnd w:id="0"/>
     </w:p>
     <w:p>
       <w:pPr>
@@ -574,6 +572,25 @@
           <w:bCs/>
         </w:rPr>
         <w:t>The major improvements come with the incorporation of open source QGIS mapping capabilities and the plugin structure that allows users to develop custom python scripts to interact with and to control various aspects of an active modeling session.</w:t>
+      </w:r>
+      <w:r>
+        <w:rPr>
+          <w:bCs/>
+        </w:rPr>
+        <w:t xml:space="preserve"> </w:t>
+      </w:r>
+      <w:r>
+        <w:rPr>
+          <w:b/>
+          <w:bCs/>
+        </w:rPr>
+        <w:t>Additionally, map editing operations (e.g. move object, edit vertex, add/delete model objects) are undo- (Ctrl-Z) and redo-able (Ctrl-Y)</w:t>
+      </w:r>
+      <w:r>
+        <w:rPr>
+          <w:bCs/>
+        </w:rPr>
+        <w:t>.</w:t>
       </w:r>
     </w:p>
     <w:p>
@@ -859,9 +876,25 @@
           <w:noProof/>
         </w:rPr>
         <w:drawing>
-          <wp:inline distT="0" distB="0" distL="0" distR="0" wp14:anchorId="49675067" wp14:editId="40300156">
-            <wp:extent cx="1933575" cy="1781175"/>
-            <wp:effectExtent l="19050" t="19050" r="28575" b="28575"/>
+          <wp:anchor distT="0" distB="0" distL="114300" distR="114300" simplePos="0" relativeHeight="251662336" behindDoc="1" locked="0" layoutInCell="1" allowOverlap="1">
+            <wp:simplePos x="0" y="0"/>
+            <wp:positionH relativeFrom="column">
+              <wp:posOffset>19050</wp:posOffset>
+            </wp:positionH>
+            <wp:positionV relativeFrom="paragraph">
+              <wp:posOffset>15875</wp:posOffset>
+            </wp:positionV>
+            <wp:extent cx="1938528" cy="1783080"/>
+            <wp:effectExtent l="19050" t="19050" r="24130" b="26670"/>
+            <wp:wrapTight wrapText="bothSides">
+              <wp:wrapPolygon edited="0">
+                <wp:start x="-212" y="-231"/>
+                <wp:lineTo x="-212" y="21692"/>
+                <wp:lineTo x="21657" y="21692"/>
+                <wp:lineTo x="21657" y="-231"/>
+                <wp:lineTo x="-212" y="-231"/>
+              </wp:wrapPolygon>
+            </wp:wrapTight>
             <wp:docPr id="25" name="Picture 3">
               <a:extLst xmlns:a="http://schemas.openxmlformats.org/drawingml/2006/main">
                 <a:ext uri="{FF2B5EF4-FFF2-40B4-BE49-F238E27FC236}">
@@ -888,7 +921,13 @@
                     </pic:cNvPicPr>
                   </pic:nvPicPr>
                   <pic:blipFill>
-                    <a:blip r:embed="rId10"/>
+                    <a:blip r:embed="rId10">
+                      <a:extLst>
+                        <a:ext uri="{28A0092B-C50C-407E-A947-70E740481C1C}">
+                          <a14:useLocalDpi xmlns:a14="http://schemas.microsoft.com/office/drawing/2010/main" val="0"/>
+                        </a:ext>
+                      </a:extLst>
+                    </a:blip>
                     <a:stretch>
                       <a:fillRect/>
                     </a:stretch>
@@ -896,7 +935,7 @@
                   <pic:spPr>
                     <a:xfrm>
                       <a:off x="0" y="0"/>
-                      <a:ext cx="1933575" cy="1781175"/>
+                      <a:ext cx="1938528" cy="1783080"/>
                     </a:xfrm>
                     <a:prstGeom prst="rect">
                       <a:avLst/>
@@ -912,7 +951,13 @@
                 </pic:pic>
               </a:graphicData>
             </a:graphic>
-          </wp:inline>
+            <wp14:sizeRelH relativeFrom="margin">
+              <wp14:pctWidth>0</wp14:pctWidth>
+            </wp14:sizeRelH>
+            <wp14:sizeRelV relativeFrom="margin">
+              <wp14:pctHeight>0</wp14:pctHeight>
+            </wp14:sizeRelV>
+          </wp:anchor>
         </w:drawing>
       </w:r>
     </w:p>
@@ -926,39 +971,33 @@
         <w:rPr>
           <w:bCs/>
         </w:rPr>
-        <w:t xml:space="preserve">After simulation, when users select the constituent to be displayed on map for nodes and links, the constituent name and unit is displayed in square bracket next to GIS layers’ names. In this instance, </w:t>
-      </w:r>
-      <w:r>
-        <w:rPr>
-          <w:bCs/>
+        <w:t xml:space="preserve">After simulation, when users select the constituent to be displayed on map for nodes and links, the constituent name and unit is displayed in square bracket next to GIS layers’ names. In this instance, ‘Pressure’ (unit: PSI) is chosen for Nodes and ‘Flow’ (unit: GPM) is chosen for Links. The color ramps displayed on map will be based on these chosen quantities </w:t>
+      </w:r>
+      <w:r>
+        <w:rPr>
+          <w:bCs/>
+        </w:rPr>
+        <w:t>across</w:t>
+      </w:r>
+      <w:r>
+        <w:rPr>
+          <w:bCs/>
+        </w:rPr>
+        <w:t xml:space="preserve"> all model objects.</w:t>
+      </w:r>
+    </w:p>
+    <w:p>
+      <w:pPr>
+        <w:rPr>
+          <w:bCs/>
+        </w:rPr>
+      </w:pPr>
+      <w:r>
+        <w:rPr>
+          <w:bCs/>
+          <w:noProof/>
         </w:rPr>
         <w:lastRenderedPageBreak/>
-        <w:t xml:space="preserve">‘Pressure’ (unit: PSI) is chosen for Nodes and ‘Flow’ (unit: GPM) is chosen for Links. The color ramps displayed on map will be based on these chosen quantities </w:t>
-      </w:r>
-      <w:r>
-        <w:rPr>
-          <w:bCs/>
-        </w:rPr>
-        <w:t>across</w:t>
-      </w:r>
-      <w:r>
-        <w:rPr>
-          <w:bCs/>
-        </w:rPr>
-        <w:t xml:space="preserve"> all model objects.</w:t>
-      </w:r>
-    </w:p>
-    <w:p>
-      <w:pPr>
-        <w:rPr>
-          <w:bCs/>
-        </w:rPr>
-      </w:pPr>
-      <w:r>
-        <w:rPr>
-          <w:bCs/>
-          <w:noProof/>
-        </w:rPr>
         <w:drawing>
           <wp:anchor distT="0" distB="0" distL="114300" distR="114300" simplePos="0" relativeHeight="251660288" behindDoc="0" locked="0" layoutInCell="1" allowOverlap="1">
             <wp:simplePos x="0" y="0"/>
@@ -1062,6 +1101,20 @@
           <w:bCs/>
         </w:rPr>
       </w:pPr>
+    </w:p>
+    <w:p>
+      <w:pPr>
+        <w:rPr>
+          <w:bCs/>
+        </w:rPr>
+      </w:pPr>
+    </w:p>
+    <w:p>
+      <w:pPr>
+        <w:rPr>
+          <w:bCs/>
+        </w:rPr>
+      </w:pPr>
       <w:r>
         <w:rPr>
           <w:bCs/>
@@ -1399,7 +1452,7 @@
           <w:lang w:bidi="he-IL"/>
         </w:rPr>
       </w:pPr>
-      <w:bookmarkStart w:id="1" w:name="_Hlk496284035"/>
+      <w:bookmarkStart w:id="0" w:name="_Hlk496284035"/>
       <w:r>
         <w:rPr>
           <w:b/>
@@ -1419,7 +1472,7 @@
         <w:t xml:space="preserve"> (replacing Map Options)</w:t>
       </w:r>
     </w:p>
-    <w:bookmarkEnd w:id="1"/>
+    <w:bookmarkEnd w:id="0"/>
     <w:p>
       <w:pPr>
         <w:rPr>
@@ -4726,6 +4779,20 @@
         </w:rPr>
         <w:t xml:space="preserve"> </w:t>
       </w:r>
+      <w:r>
+        <w:rPr>
+          <w:noProof/>
+          <w:lang w:bidi="he-IL"/>
+        </w:rPr>
+        <w:t xml:space="preserve">[Note: </w:t>
+      </w:r>
+      <w:r>
+        <w:rPr>
+          <w:noProof/>
+          <w:lang w:bidi="he-IL"/>
+        </w:rPr>
+        <w:t>users can undo (Ctrl-Z) or redo (Ctrl-Y) the editing operations]</w:t>
+      </w:r>
     </w:p>
     <w:p>
       <w:pPr>
@@ -4789,6 +4856,8 @@
           </wp:inline>
         </w:drawing>
       </w:r>
+      <w:bookmarkStart w:id="1" w:name="_GoBack"/>
+      <w:bookmarkEnd w:id="1"/>
     </w:p>
     <w:p>
       <w:pPr>
@@ -4890,7 +4959,7 @@
           <w:rPr>
             <w:noProof/>
           </w:rPr>
-          <w:t>3</w:t>
+          <w:t>16</w:t>
         </w:r>
         <w:r>
           <w:rPr>
@@ -4980,7 +5049,7 @@
         <v:path o:extrusionok="f" gradientshapeok="t" o:connecttype="rect"/>
         <o:lock v:ext="edit" aspectratio="t"/>
       </v:shapetype>
-      <v:shape id="_x0000_i1027" type="#_x0000_t75" style="width:20.25pt;height:15.75pt;visibility:visible;mso-wrap-style:square" o:bullet="t">
+      <v:shape id="_x0000_i1032" type="#_x0000_t75" style="width:20.25pt;height:15.75pt;visibility:visible;mso-wrap-style:square" o:bullet="t">
         <v:imagedata r:id="rId1" o:title=""/>
       </v:shape>
     </w:pict>

</xml_diff>